<commit_message>
I don't remember what's changed ffs
</commit_message>
<xml_diff>
--- a/ВвПД/Проф. Практическая 4.docx
+++ b/ВвПД/Проф. Практическая 4.docx
@@ -2085,8 +2085,6 @@
           <w:szCs w:val="32"/>
         </w:rPr>
       </w:pPr>
-      <w:bookmarkStart w:id="4" w:name="_GoBack"/>
-      <w:bookmarkEnd w:id="4"/>
       <w:r>
         <w:t>сплющить коммиты текущей ветки в один (все те коммиты, которые были созданы после сплющивания);</w:t>
       </w:r>
@@ -2156,7 +2154,26 @@
         </w:rPr>
       </w:pPr>
       <w:r>
-        <w:t>оформить отчет по практической работе; - ответить на вопросы и выполнить дополнительные задания.</w:t>
+        <w:t xml:space="preserve">оформить отчет по практической работе; </w:t>
+      </w:r>
+    </w:p>
+    <w:p>
+      <w:pPr>
+        <w:pStyle w:val="a4"/>
+        <w:numPr>
+          <w:ilvl w:val="0"/>
+          <w:numId w:val="10"/>
+        </w:numPr>
+        <w:rPr>
+          <w:rFonts w:eastAsiaTheme="majorEastAsia" w:cstheme="majorBidi"/>
+          <w:color w:val="000000" w:themeColor="text1"/>
+          <w:szCs w:val="32"/>
+        </w:rPr>
+      </w:pPr>
+      <w:bookmarkStart w:id="4" w:name="_GoBack"/>
+      <w:bookmarkEnd w:id="4"/>
+      <w:r>
+        <w:t>ответить на вопросы и выполнить дополнительные задания.</w:t>
       </w:r>
     </w:p>
     <w:p>
@@ -5062,7 +5079,7 @@
           <w:rPr>
             <w:noProof/>
           </w:rPr>
-          <w:t>7</w:t>
+          <w:t>3</w:t>
         </w:r>
         <w:r>
           <w:fldChar w:fldCharType="end"/>
@@ -7779,7 +7796,7 @@
 </file>
 
 <file path=customXml/itemProps1.xml><?xml version="1.0" encoding="utf-8"?>
-<ds:datastoreItem xmlns:ds="http://schemas.openxmlformats.org/officeDocument/2006/customXml" ds:itemID="{20E1FE85-B1AC-48C9-BA27-934966BC823D}">
+<ds:datastoreItem xmlns:ds="http://schemas.openxmlformats.org/officeDocument/2006/customXml" ds:itemID="{03133303-278B-430F-8FAB-C2E04D364055}">
   <ds:schemaRefs>
     <ds:schemaRef ds:uri="http://schemas.openxmlformats.org/officeDocument/2006/bibliography"/>
   </ds:schemaRefs>

</xml_diff>